<commit_message>
Activity and Use Case Diagram completed amendments
Dora provided feedback on drafts of Activity and use case diagrams I had previously submitted. Those critiques have now been incorporated.
</commit_message>
<xml_diff>
--- a/design/Assignment 2 Use Case Diagram Description.docx
+++ b/design/Assignment 2 Use Case Diagram Description.docx
@@ -511,7 +511,21 @@
                 <w:sz w:val="24"/>
                 <w:szCs w:val="24"/>
               </w:rPr>
-              <w:t xml:space="preserve"> via the app. It also incorporates the supporting infrastructure and personnel that sustain the system and details their functionality.</w:t>
+              <w:t xml:space="preserve"> via the app. It also incorporates the supporting </w:t>
+            </w:r>
+            <w:r>
+              <w:rPr>
+                <w:sz w:val="24"/>
+                <w:szCs w:val="24"/>
+              </w:rPr>
+              <w:t>actions available to the staff member and their extended</w:t>
+            </w:r>
+            <w:r>
+              <w:rPr>
+                <w:sz w:val="24"/>
+                <w:szCs w:val="24"/>
+              </w:rPr>
+              <w:t xml:space="preserve"> functionality.</w:t>
             </w:r>
           </w:p>
         </w:tc>
@@ -750,35 +764,21 @@
                 <w:sz w:val="24"/>
                 <w:szCs w:val="24"/>
               </w:rPr>
-              <w:t>Create</w:t>
-            </w:r>
-            <w:r>
-              <w:rPr>
-                <w:sz w:val="24"/>
-                <w:szCs w:val="24"/>
-              </w:rPr>
-              <w:t xml:space="preserve"> account information,</w:t>
-            </w:r>
-            <w:r>
-              <w:rPr>
-                <w:sz w:val="24"/>
-                <w:szCs w:val="24"/>
-              </w:rPr>
-              <w:t xml:space="preserve"> update account information,</w:t>
-            </w:r>
-            <w:r>
-              <w:rPr>
-                <w:sz w:val="24"/>
-                <w:szCs w:val="24"/>
-              </w:rPr>
-              <w:t xml:space="preserve"> make assistance request</w:t>
-            </w:r>
-            <w:r>
-              <w:rPr>
-                <w:sz w:val="24"/>
-                <w:szCs w:val="24"/>
-              </w:rPr>
-              <w:t>, allow student or parent revision, provide comprehensive summary to Principal/Board.</w:t>
+              <w:t xml:space="preserve">Allow independent revision, </w:t>
+            </w:r>
+            <w:r>
+              <w:rPr>
+                <w:sz w:val="24"/>
+                <w:szCs w:val="24"/>
+              </w:rPr>
+              <w:t>provide comprehensive summa</w:t>
+            </w:r>
+            <w:r>
+              <w:rPr>
+                <w:sz w:val="24"/>
+                <w:szCs w:val="24"/>
+              </w:rPr>
+              <w:t>ries, provide filtered searches and view timetables</w:t>
             </w:r>
           </w:p>
           <w:p>
@@ -882,7 +882,7 @@
                 <w:sz w:val="24"/>
                 <w:szCs w:val="24"/>
               </w:rPr>
-              <w:t xml:space="preserve"> opens the app and signs in</w:t>
+              <w:t xml:space="preserve"> opens the app</w:t>
             </w:r>
             <w:r>
               <w:rPr>
@@ -956,56 +956,7 @@
                 <w:sz w:val="24"/>
                 <w:szCs w:val="24"/>
               </w:rPr>
-              <w:t>weekly meeting</w:t>
-            </w:r>
-            <w:r>
-              <w:rPr>
-                <w:sz w:val="24"/>
-                <w:szCs w:val="24"/>
-              </w:rPr>
-              <w:t xml:space="preserve">, </w:t>
-            </w:r>
-            <w:r>
-              <w:rPr>
-                <w:sz w:val="24"/>
-                <w:szCs w:val="24"/>
-              </w:rPr>
-              <w:t>weekend activity</w:t>
-            </w:r>
-            <w:r>
-              <w:rPr>
-                <w:sz w:val="24"/>
-                <w:szCs w:val="24"/>
-              </w:rPr>
-              <w:t xml:space="preserve">, </w:t>
-            </w:r>
-            <w:r>
-              <w:rPr>
-                <w:sz w:val="24"/>
-                <w:szCs w:val="24"/>
-              </w:rPr>
-              <w:t xml:space="preserve">homework </w:t>
-            </w:r>
-            <w:r>
-              <w:rPr>
-                <w:sz w:val="24"/>
-                <w:szCs w:val="24"/>
-              </w:rPr>
-              <w:t xml:space="preserve">or achievement </w:t>
-            </w:r>
-            <w:r>
-              <w:rPr>
-                <w:sz w:val="24"/>
-                <w:szCs w:val="24"/>
-              </w:rPr>
-              <w:t xml:space="preserve">options to open the relevant </w:t>
-            </w:r>
-            <w:r>
-              <w:rPr>
-                <w:sz w:val="24"/>
-                <w:szCs w:val="24"/>
-              </w:rPr>
-              <w:t>log summary.</w:t>
+              <w:t>options titled, view summaries, record attendance, search students, manage badges and view timetable.</w:t>
             </w:r>
           </w:p>
           <w:p>
@@ -1063,14 +1014,14 @@
                 <w:sz w:val="24"/>
                 <w:szCs w:val="24"/>
               </w:rPr>
-              <w:t>action, to update or review the log</w:t>
-            </w:r>
-            <w:r>
-              <w:rPr>
-                <w:sz w:val="24"/>
-                <w:szCs w:val="24"/>
-              </w:rPr>
-              <w:t>.</w:t>
+              <w:t xml:space="preserve">action, </w:t>
+            </w:r>
+            <w:r>
+              <w:rPr>
+                <w:sz w:val="24"/>
+                <w:szCs w:val="24"/>
+              </w:rPr>
+              <w:t>and to amend information if necessary</w:t>
             </w:r>
           </w:p>
           <w:p>
@@ -1093,7 +1044,35 @@
                 <w:sz w:val="24"/>
                 <w:szCs w:val="24"/>
               </w:rPr>
-              <w:t>The member selects the desired trimester.</w:t>
+              <w:t xml:space="preserve">The member </w:t>
+            </w:r>
+            <w:r>
+              <w:rPr>
+                <w:sz w:val="24"/>
+                <w:szCs w:val="24"/>
+              </w:rPr>
+              <w:t>may select the</w:t>
+            </w:r>
+            <w:r>
+              <w:rPr>
+                <w:sz w:val="24"/>
+                <w:szCs w:val="24"/>
+              </w:rPr>
+              <w:t xml:space="preserve"> desired trimester</w:t>
+            </w:r>
+            <w:r>
+              <w:rPr>
+                <w:sz w:val="24"/>
+                <w:szCs w:val="24"/>
+              </w:rPr>
+              <w:t xml:space="preserve"> if required</w:t>
+            </w:r>
+            <w:r>
+              <w:rPr>
+                <w:sz w:val="24"/>
+                <w:szCs w:val="24"/>
+              </w:rPr>
+              <w:t>.</w:t>
             </w:r>
           </w:p>
           <w:p>
@@ -1123,7 +1102,21 @@
                 <w:sz w:val="24"/>
                 <w:szCs w:val="24"/>
               </w:rPr>
-              <w:t>member inputs the attendance/achievement record and commits it to the database, or simply reviews the existing data.</w:t>
+              <w:t xml:space="preserve">member inputs </w:t>
+            </w:r>
+            <w:r>
+              <w:rPr>
+                <w:sz w:val="24"/>
+                <w:szCs w:val="24"/>
+              </w:rPr>
+              <w:t>any alterations</w:t>
+            </w:r>
+            <w:r>
+              <w:rPr>
+                <w:sz w:val="24"/>
+                <w:szCs w:val="24"/>
+              </w:rPr>
+              <w:t xml:space="preserve"> and commits it to the database, or simply reviews the existing data.</w:t>
             </w:r>
           </w:p>
           <w:p>
@@ -1176,6 +1169,17 @@
               </w:rPr>
               <w:t>.</w:t>
             </w:r>
+          </w:p>
+          <w:p>
+            <w:pPr>
+              <w:tabs>
+                <w:tab w:val="left" w:pos="7410"/>
+              </w:tabs>
+              <w:rPr>
+                <w:sz w:val="24"/>
+                <w:szCs w:val="24"/>
+              </w:rPr>
+            </w:pPr>
           </w:p>
           <w:p>
             <w:pPr>
@@ -1269,7 +1273,16 @@
                 <w:sz w:val="24"/>
                 <w:szCs w:val="24"/>
               </w:rPr>
-              <w:t>: Account Creation</w:t>
+              <w:t xml:space="preserve">: </w:t>
+            </w:r>
+            <w:r>
+              <w:rPr>
+                <w:b/>
+                <w:bCs/>
+                <w:sz w:val="24"/>
+                <w:szCs w:val="24"/>
+              </w:rPr>
+              <w:t>View Summaries</w:t>
             </w:r>
           </w:p>
           <w:p>
@@ -1329,7 +1342,21 @@
                 <w:sz w:val="24"/>
                 <w:szCs w:val="24"/>
               </w:rPr>
-              <w:t>member selects the “new user” option.</w:t>
+              <w:t>member selects the “</w:t>
+            </w:r>
+            <w:r>
+              <w:rPr>
+                <w:sz w:val="24"/>
+                <w:szCs w:val="24"/>
+              </w:rPr>
+              <w:t>view summaries</w:t>
+            </w:r>
+            <w:r>
+              <w:rPr>
+                <w:sz w:val="24"/>
+                <w:szCs w:val="24"/>
+              </w:rPr>
+              <w:t>” option.</w:t>
             </w:r>
           </w:p>
           <w:p>
@@ -1352,7 +1379,14 @@
                 <w:sz w:val="24"/>
                 <w:szCs w:val="24"/>
               </w:rPr>
-              <w:t>The member populates the subsequent page with the required information.</w:t>
+              <w:t xml:space="preserve">The member </w:t>
+            </w:r>
+            <w:r>
+              <w:rPr>
+                <w:sz w:val="24"/>
+                <w:szCs w:val="24"/>
+              </w:rPr>
+              <w:t>adds the desired filters (badges, attendance, class etc.).</w:t>
             </w:r>
           </w:p>
           <w:p>
@@ -1375,7 +1409,14 @@
                 <w:sz w:val="24"/>
                 <w:szCs w:val="24"/>
               </w:rPr>
-              <w:t>The member verifies their identity with a code provided by the IT department.</w:t>
+              <w:t xml:space="preserve">The member </w:t>
+            </w:r>
+            <w:r>
+              <w:rPr>
+                <w:sz w:val="24"/>
+                <w:szCs w:val="24"/>
+              </w:rPr>
+              <w:t>is provided with the customised summary.</w:t>
             </w:r>
           </w:p>
           <w:p>
@@ -1398,241 +1439,14 @@
                 <w:sz w:val="24"/>
                 <w:szCs w:val="24"/>
               </w:rPr>
-              <w:t>The member is redirected to the app homepage.</w:t>
-            </w:r>
-          </w:p>
-          <w:p>
-            <w:pPr>
-              <w:tabs>
-                <w:tab w:val="left" w:pos="7410"/>
-              </w:tabs>
-              <w:rPr>
-                <w:b/>
-                <w:bCs/>
-                <w:sz w:val="24"/>
-                <w:szCs w:val="24"/>
-              </w:rPr>
-            </w:pPr>
-          </w:p>
-          <w:p>
-            <w:pPr>
-              <w:tabs>
-                <w:tab w:val="left" w:pos="7410"/>
-              </w:tabs>
-              <w:rPr>
-                <w:b/>
-                <w:bCs/>
-                <w:sz w:val="24"/>
-                <w:szCs w:val="24"/>
-              </w:rPr>
-            </w:pPr>
-            <w:r>
-              <w:rPr>
-                <w:b/>
-                <w:bCs/>
-                <w:sz w:val="24"/>
-                <w:szCs w:val="24"/>
-              </w:rPr>
-              <w:t>S-2</w:t>
-            </w:r>
-            <w:r>
-              <w:rPr>
-                <w:b/>
-                <w:bCs/>
-                <w:sz w:val="24"/>
-                <w:szCs w:val="24"/>
-              </w:rPr>
-              <w:t>: Account Update</w:t>
-            </w:r>
-          </w:p>
-          <w:p>
-            <w:pPr>
-              <w:pStyle w:val="ListParagraph"/>
-              <w:numPr>
-                <w:ilvl w:val="0"/>
-                <w:numId w:val="3"/>
-              </w:numPr>
-              <w:tabs>
-                <w:tab w:val="left" w:pos="7410"/>
-              </w:tabs>
-              <w:rPr>
-                <w:sz w:val="24"/>
-                <w:szCs w:val="24"/>
-              </w:rPr>
-            </w:pPr>
-            <w:r>
-              <w:rPr>
-                <w:sz w:val="24"/>
-                <w:szCs w:val="24"/>
-              </w:rPr>
-              <w:t>The faculty member opens the app and signs in.</w:t>
-            </w:r>
-          </w:p>
-          <w:p>
-            <w:pPr>
-              <w:pStyle w:val="ListParagraph"/>
-              <w:numPr>
-                <w:ilvl w:val="0"/>
-                <w:numId w:val="3"/>
-              </w:numPr>
-              <w:tabs>
-                <w:tab w:val="left" w:pos="7410"/>
-              </w:tabs>
-              <w:rPr>
-                <w:sz w:val="24"/>
-                <w:szCs w:val="24"/>
-              </w:rPr>
-            </w:pPr>
-            <w:r>
-              <w:rPr>
-                <w:sz w:val="24"/>
-                <w:szCs w:val="24"/>
-              </w:rPr>
-              <w:t xml:space="preserve">The </w:t>
-            </w:r>
-            <w:r>
-              <w:rPr>
-                <w:sz w:val="24"/>
-                <w:szCs w:val="24"/>
-              </w:rPr>
-              <w:t>member reaches the homepage.</w:t>
-            </w:r>
-          </w:p>
-          <w:p>
-            <w:pPr>
-              <w:pStyle w:val="ListParagraph"/>
-              <w:numPr>
-                <w:ilvl w:val="0"/>
-                <w:numId w:val="3"/>
-              </w:numPr>
-              <w:tabs>
-                <w:tab w:val="left" w:pos="7410"/>
-              </w:tabs>
-              <w:rPr>
-                <w:sz w:val="24"/>
-                <w:szCs w:val="24"/>
-              </w:rPr>
-            </w:pPr>
-            <w:r>
-              <w:rPr>
-                <w:sz w:val="24"/>
-                <w:szCs w:val="24"/>
-              </w:rPr>
-              <w:t>The member selects the “</w:t>
-            </w:r>
-            <w:r>
-              <w:rPr>
-                <w:sz w:val="24"/>
-                <w:szCs w:val="24"/>
-              </w:rPr>
-              <w:t>Access User Information Page</w:t>
-            </w:r>
-            <w:r>
-              <w:rPr>
-                <w:sz w:val="24"/>
-                <w:szCs w:val="24"/>
-              </w:rPr>
-              <w:t>” link and is redirected to the user details page.</w:t>
-            </w:r>
-          </w:p>
-          <w:p>
-            <w:pPr>
-              <w:pStyle w:val="ListParagraph"/>
-              <w:numPr>
-                <w:ilvl w:val="0"/>
-                <w:numId w:val="3"/>
-              </w:numPr>
-              <w:tabs>
-                <w:tab w:val="left" w:pos="7410"/>
-              </w:tabs>
-              <w:rPr>
-                <w:sz w:val="24"/>
-                <w:szCs w:val="24"/>
-              </w:rPr>
-            </w:pPr>
-            <w:r>
-              <w:rPr>
-                <w:sz w:val="24"/>
-                <w:szCs w:val="24"/>
-              </w:rPr>
-              <w:t>The member is presented with the details he/she entered in the account creation phase, followed by an option to “amend details” or “return to homepage.”</w:t>
-            </w:r>
-          </w:p>
-          <w:p>
-            <w:pPr>
-              <w:pStyle w:val="ListParagraph"/>
-              <w:numPr>
-                <w:ilvl w:val="0"/>
-                <w:numId w:val="3"/>
-              </w:numPr>
-              <w:tabs>
-                <w:tab w:val="left" w:pos="7410"/>
-              </w:tabs>
-              <w:rPr>
-                <w:sz w:val="24"/>
-                <w:szCs w:val="24"/>
-              </w:rPr>
-            </w:pPr>
-            <w:r>
-              <w:rPr>
-                <w:sz w:val="24"/>
-                <w:szCs w:val="24"/>
-              </w:rPr>
-              <w:t>Member populates new account information and commits it to the database.</w:t>
-            </w:r>
-          </w:p>
-          <w:p>
-            <w:pPr>
-              <w:tabs>
-                <w:tab w:val="left" w:pos="7410"/>
-              </w:tabs>
-              <w:rPr>
-                <w:b/>
-                <w:bCs/>
-                <w:sz w:val="24"/>
-                <w:szCs w:val="24"/>
-              </w:rPr>
-            </w:pPr>
-            <w:r>
-              <w:rPr>
-                <w:b/>
-                <w:bCs/>
-                <w:sz w:val="24"/>
-                <w:szCs w:val="24"/>
-              </w:rPr>
-              <w:t>S-3</w:t>
-            </w:r>
-            <w:r>
-              <w:rPr>
-                <w:b/>
-                <w:bCs/>
-                <w:sz w:val="24"/>
-                <w:szCs w:val="24"/>
-              </w:rPr>
-              <w:t xml:space="preserve"> External Revision</w:t>
-            </w:r>
-          </w:p>
-          <w:p>
-            <w:pPr>
-              <w:pStyle w:val="ListParagraph"/>
-              <w:numPr>
-                <w:ilvl w:val="0"/>
-                <w:numId w:val="4"/>
-              </w:numPr>
-              <w:tabs>
-                <w:tab w:val="left" w:pos="7410"/>
-              </w:tabs>
-              <w:rPr>
-                <w:sz w:val="24"/>
-                <w:szCs w:val="24"/>
-              </w:rPr>
-            </w:pPr>
-            <w:r>
-              <w:rPr>
-                <w:sz w:val="24"/>
-                <w:szCs w:val="24"/>
-              </w:rPr>
-              <w:t>The student/parent opens the app and signs in</w:t>
+              <w:t>The member is redirected to the app homepage</w:t>
+            </w:r>
+            <w:r>
+              <w:rPr>
+                <w:sz w:val="24"/>
+                <w:szCs w:val="24"/>
+              </w:rPr>
+              <w:t xml:space="preserve"> when finished reviewing</w:t>
             </w:r>
             <w:r>
               <w:rPr>
@@ -1644,215 +1458,21 @@
           </w:p>
           <w:p>
             <w:pPr>
-              <w:pStyle w:val="ListParagraph"/>
-              <w:numPr>
-                <w:ilvl w:val="0"/>
-                <w:numId w:val="4"/>
-              </w:numPr>
-              <w:tabs>
-                <w:tab w:val="left" w:pos="7410"/>
-              </w:tabs>
-              <w:rPr>
-                <w:sz w:val="24"/>
-                <w:szCs w:val="24"/>
-              </w:rPr>
-            </w:pPr>
-            <w:r>
-              <w:rPr>
-                <w:sz w:val="24"/>
-                <w:szCs w:val="24"/>
-              </w:rPr>
-              <w:t>The student reaches the homepage</w:t>
-            </w:r>
-            <w:r>
-              <w:rPr>
-                <w:sz w:val="24"/>
-                <w:szCs w:val="24"/>
-              </w:rPr>
-              <w:t>.</w:t>
-            </w:r>
-          </w:p>
-          <w:p>
-            <w:pPr>
-              <w:pStyle w:val="ListParagraph"/>
-              <w:numPr>
-                <w:ilvl w:val="0"/>
-                <w:numId w:val="4"/>
-              </w:numPr>
-              <w:tabs>
-                <w:tab w:val="left" w:pos="7410"/>
-              </w:tabs>
-              <w:rPr>
-                <w:sz w:val="24"/>
-                <w:szCs w:val="24"/>
-              </w:rPr>
-            </w:pPr>
-            <w:r>
-              <w:rPr>
-                <w:sz w:val="24"/>
-                <w:szCs w:val="24"/>
-              </w:rPr>
-              <w:t>The student/parent</w:t>
-            </w:r>
-            <w:r>
-              <w:rPr>
-                <w:sz w:val="24"/>
-                <w:szCs w:val="24"/>
-              </w:rPr>
-              <w:t xml:space="preserve"> selects from the </w:t>
-            </w:r>
-            <w:r>
-              <w:rPr>
-                <w:sz w:val="24"/>
-                <w:szCs w:val="24"/>
-              </w:rPr>
-              <w:t>weekly meeting</w:t>
-            </w:r>
-            <w:r>
-              <w:rPr>
-                <w:sz w:val="24"/>
-                <w:szCs w:val="24"/>
-              </w:rPr>
-              <w:t xml:space="preserve">, </w:t>
-            </w:r>
-            <w:r>
-              <w:rPr>
-                <w:sz w:val="24"/>
-                <w:szCs w:val="24"/>
-              </w:rPr>
-              <w:t>weekend activity</w:t>
-            </w:r>
-            <w:r>
-              <w:rPr>
-                <w:sz w:val="24"/>
-                <w:szCs w:val="24"/>
-              </w:rPr>
-              <w:t xml:space="preserve">, </w:t>
-            </w:r>
-            <w:r>
-              <w:rPr>
-                <w:sz w:val="24"/>
-                <w:szCs w:val="24"/>
-              </w:rPr>
-              <w:t xml:space="preserve">homework </w:t>
-            </w:r>
-            <w:r>
-              <w:rPr>
-                <w:sz w:val="24"/>
-                <w:szCs w:val="24"/>
-              </w:rPr>
-              <w:t xml:space="preserve">or achievement </w:t>
-            </w:r>
-            <w:r>
-              <w:rPr>
-                <w:sz w:val="24"/>
-                <w:szCs w:val="24"/>
-              </w:rPr>
-              <w:t xml:space="preserve">options to open the relevant </w:t>
-            </w:r>
-            <w:r>
-              <w:rPr>
-                <w:sz w:val="24"/>
-                <w:szCs w:val="24"/>
-              </w:rPr>
-              <w:t>log summary.</w:t>
-            </w:r>
-          </w:p>
-          <w:p>
-            <w:pPr>
-              <w:pStyle w:val="ListParagraph"/>
-              <w:numPr>
-                <w:ilvl w:val="0"/>
-                <w:numId w:val="4"/>
-              </w:numPr>
-              <w:tabs>
-                <w:tab w:val="left" w:pos="7410"/>
-              </w:tabs>
-              <w:rPr>
-                <w:sz w:val="24"/>
-                <w:szCs w:val="24"/>
-              </w:rPr>
-            </w:pPr>
-            <w:r>
-              <w:rPr>
-                <w:sz w:val="24"/>
-                <w:szCs w:val="24"/>
-              </w:rPr>
-              <w:t xml:space="preserve">The student/parent </w:t>
-            </w:r>
-            <w:r>
-              <w:rPr>
-                <w:sz w:val="24"/>
-                <w:szCs w:val="24"/>
-              </w:rPr>
-              <w:t>selects the desired trimester.</w:t>
-            </w:r>
-          </w:p>
-          <w:p>
-            <w:pPr>
-              <w:pStyle w:val="ListParagraph"/>
-              <w:numPr>
-                <w:ilvl w:val="0"/>
-                <w:numId w:val="4"/>
-              </w:numPr>
-              <w:tabs>
-                <w:tab w:val="left" w:pos="7410"/>
-              </w:tabs>
-              <w:rPr>
-                <w:sz w:val="24"/>
-                <w:szCs w:val="24"/>
-              </w:rPr>
-            </w:pPr>
-            <w:r>
-              <w:rPr>
-                <w:sz w:val="24"/>
-                <w:szCs w:val="24"/>
-              </w:rPr>
-              <w:t>The student/parent selects the specific component (if desired).</w:t>
-            </w:r>
-          </w:p>
-          <w:p>
-            <w:pPr>
-              <w:pStyle w:val="ListParagraph"/>
-              <w:numPr>
-                <w:ilvl w:val="0"/>
-                <w:numId w:val="4"/>
-              </w:numPr>
-              <w:tabs>
-                <w:tab w:val="left" w:pos="7410"/>
-              </w:tabs>
-              <w:rPr>
-                <w:sz w:val="24"/>
-                <w:szCs w:val="24"/>
-              </w:rPr>
-            </w:pPr>
-            <w:r>
-              <w:rPr>
-                <w:sz w:val="24"/>
-                <w:szCs w:val="24"/>
-              </w:rPr>
-              <w:t xml:space="preserve">The student/parent is presented with a </w:t>
-            </w:r>
-            <w:proofErr w:type="spellStart"/>
-            <w:r>
-              <w:rPr>
-                <w:sz w:val="24"/>
-                <w:szCs w:val="24"/>
-              </w:rPr>
-              <w:t>ReadOnly</w:t>
-            </w:r>
-            <w:proofErr w:type="spellEnd"/>
-            <w:r>
-              <w:rPr>
-                <w:sz w:val="24"/>
-                <w:szCs w:val="24"/>
-              </w:rPr>
-              <w:t xml:space="preserve"> copy of the database.</w:t>
-            </w:r>
+              <w:tabs>
+                <w:tab w:val="left" w:pos="7410"/>
+              </w:tabs>
+              <w:rPr>
+                <w:sz w:val="24"/>
+                <w:szCs w:val="24"/>
+              </w:rPr>
+            </w:pPr>
           </w:p>
         </w:tc>
       </w:tr>
       <w:tr>
+        <w:trPr>
+          <w:trHeight w:val="2036"/>
+        </w:trPr>
         <w:tc>
           <w:tcPr>
             <w:tcW w:w="15021" w:type="dxa"/>
@@ -1908,7 +1528,16 @@
                 <w:sz w:val="24"/>
                 <w:szCs w:val="24"/>
               </w:rPr>
-              <w:t>: Make Assistance Request</w:t>
+              <w:t xml:space="preserve">: </w:t>
+            </w:r>
+            <w:r>
+              <w:rPr>
+                <w:b/>
+                <w:bCs/>
+                <w:sz w:val="24"/>
+                <w:szCs w:val="24"/>
+              </w:rPr>
+              <w:t>Manage Tests</w:t>
             </w:r>
           </w:p>
           <w:p>
@@ -1952,7 +1581,7 @@
                 <w:sz w:val="24"/>
                 <w:szCs w:val="24"/>
               </w:rPr>
-              <w:t xml:space="preserve"> and signs in.</w:t>
+              <w:t>.</w:t>
             </w:r>
           </w:p>
           <w:p>
@@ -1996,7 +1625,14 @@
                 <w:sz w:val="24"/>
                 <w:szCs w:val="24"/>
               </w:rPr>
-              <w:t>accesses the “requests</w:t>
+              <w:t>accesses the “</w:t>
+            </w:r>
+            <w:r>
+              <w:rPr>
+                <w:sz w:val="24"/>
+                <w:szCs w:val="24"/>
+              </w:rPr>
+              <w:t>manage badges</w:t>
             </w:r>
             <w:r>
               <w:rPr>
@@ -2033,7 +1669,14 @@
                 <w:sz w:val="24"/>
                 <w:szCs w:val="24"/>
               </w:rPr>
-              <w:t>member populates the required information on the request page and submits it.</w:t>
+              <w:t xml:space="preserve">member </w:t>
+            </w:r>
+            <w:r>
+              <w:rPr>
+                <w:sz w:val="24"/>
+                <w:szCs w:val="24"/>
+              </w:rPr>
+              <w:t>searches for the desired student and is provided with current test, topic and part data.</w:t>
             </w:r>
           </w:p>
           <w:p>
@@ -2056,14 +1699,37 @@
                 <w:sz w:val="24"/>
                 <w:szCs w:val="24"/>
               </w:rPr>
-              <w:t xml:space="preserve">The </w:t>
-            </w:r>
-            <w:r>
-              <w:rPr>
-                <w:sz w:val="24"/>
-                <w:szCs w:val="24"/>
-              </w:rPr>
-              <w:t>IT team responds with recommended course of action.</w:t>
+              <w:t>The member edits previous submission or adds a new component</w:t>
+            </w:r>
+          </w:p>
+          <w:p>
+            <w:pPr>
+              <w:pStyle w:val="ListParagraph"/>
+              <w:numPr>
+                <w:ilvl w:val="0"/>
+                <w:numId w:val="5"/>
+              </w:numPr>
+              <w:tabs>
+                <w:tab w:val="left" w:pos="7410"/>
+              </w:tabs>
+              <w:rPr>
+                <w:sz w:val="24"/>
+                <w:szCs w:val="24"/>
+              </w:rPr>
+            </w:pPr>
+            <w:r>
+              <w:rPr>
+                <w:sz w:val="24"/>
+                <w:szCs w:val="24"/>
+              </w:rPr>
+              <w:t xml:space="preserve">The member is </w:t>
+            </w:r>
+            <w:r>
+              <w:rPr>
+                <w:sz w:val="24"/>
+                <w:szCs w:val="24"/>
+              </w:rPr>
+              <w:t>redirected to the app homepage when finished reviewing.</w:t>
             </w:r>
           </w:p>
         </w:tc>
@@ -2077,436 +1743,6 @@
         <w:rPr>
           <w:sz w:val="24"/>
           <w:szCs w:val="24"/>
-        </w:rPr>
-      </w:pPr>
-    </w:p>
-    <w:p>
-      <w:pPr>
-        <w:tabs>
-          <w:tab w:val="left" w:pos="1455"/>
-        </w:tabs>
-        <w:rPr>
-          <w:b/>
-          <w:bCs/>
-          <w:sz w:val="32"/>
-          <w:szCs w:val="32"/>
-        </w:rPr>
-      </w:pPr>
-      <w:r>
-        <w:rPr>
-          <w:b/>
-          <w:bCs/>
-          <w:sz w:val="32"/>
-          <w:szCs w:val="32"/>
-        </w:rPr>
-        <w:lastRenderedPageBreak/>
-        <w:t>N-1: Normal Flow:</w:t>
-      </w:r>
-    </w:p>
-    <w:p>
-      <w:pPr>
-        <w:tabs>
-          <w:tab w:val="left" w:pos="1455"/>
-        </w:tabs>
-        <w:rPr>
-          <w:b/>
-          <w:bCs/>
-          <w:sz w:val="32"/>
-          <w:szCs w:val="32"/>
-        </w:rPr>
-      </w:pPr>
-      <w:r>
-        <w:rPr>
-          <w:noProof/>
-        </w:rPr>
-        <w:drawing>
-          <wp:inline distT="0" distB="0" distL="0" distR="0" wp14:anchorId="3324E151" wp14:editId="3BD9EAA2">
-            <wp:extent cx="8863330" cy="2302510"/>
-            <wp:effectExtent l="0" t="0" r="0" b="2540"/>
-            <wp:docPr id="1" name="Picture 1" descr="Diagram&#10;&#10;Description automatically generated"/>
-            <wp:cNvGraphicFramePr>
-              <a:graphicFrameLocks xmlns:a="http://schemas.openxmlformats.org/drawingml/2006/main" noChangeAspect="1"/>
-            </wp:cNvGraphicFramePr>
-            <a:graphic xmlns:a="http://schemas.openxmlformats.org/drawingml/2006/main">
-              <a:graphicData uri="http://schemas.openxmlformats.org/drawingml/2006/picture">
-                <pic:pic xmlns:pic="http://schemas.openxmlformats.org/drawingml/2006/picture">
-                  <pic:nvPicPr>
-                    <pic:cNvPr id="1" name="Picture 1" descr="Diagram&#10;&#10;Description automatically generated"/>
-                    <pic:cNvPicPr/>
-                  </pic:nvPicPr>
-                  <pic:blipFill>
-                    <a:blip r:embed="rId5"/>
-                    <a:stretch>
-                      <a:fillRect/>
-                    </a:stretch>
-                  </pic:blipFill>
-                  <pic:spPr>
-                    <a:xfrm>
-                      <a:off x="0" y="0"/>
-                      <a:ext cx="8863330" cy="2302510"/>
-                    </a:xfrm>
-                    <a:prstGeom prst="rect">
-                      <a:avLst/>
-                    </a:prstGeom>
-                  </pic:spPr>
-                </pic:pic>
-              </a:graphicData>
-            </a:graphic>
-          </wp:inline>
-        </w:drawing>
-      </w:r>
-    </w:p>
-    <w:p>
-      <w:pPr>
-        <w:tabs>
-          <w:tab w:val="left" w:pos="1455"/>
-        </w:tabs>
-        <w:rPr>
-          <w:b/>
-          <w:bCs/>
-          <w:sz w:val="32"/>
-          <w:szCs w:val="32"/>
-        </w:rPr>
-      </w:pPr>
-      <w:r>
-        <w:rPr>
-          <w:b/>
-          <w:bCs/>
-          <w:sz w:val="32"/>
-          <w:szCs w:val="32"/>
-        </w:rPr>
-        <w:t>S-1: Account Creation</w:t>
-      </w:r>
-    </w:p>
-    <w:p>
-      <w:pPr>
-        <w:tabs>
-          <w:tab w:val="left" w:pos="1455"/>
-        </w:tabs>
-        <w:rPr>
-          <w:b/>
-          <w:bCs/>
-          <w:sz w:val="32"/>
-          <w:szCs w:val="32"/>
-        </w:rPr>
-      </w:pPr>
-      <w:r>
-        <w:rPr>
-          <w:noProof/>
-        </w:rPr>
-        <w:drawing>
-          <wp:inline distT="0" distB="0" distL="0" distR="0" wp14:anchorId="70CF9942" wp14:editId="18713DAB">
-            <wp:extent cx="8863330" cy="1882140"/>
-            <wp:effectExtent l="0" t="0" r="0" b="3810"/>
-            <wp:docPr id="2" name="Picture 2" descr="Text&#10;&#10;Description automatically generated with low confidence"/>
-            <wp:cNvGraphicFramePr>
-              <a:graphicFrameLocks xmlns:a="http://schemas.openxmlformats.org/drawingml/2006/main" noChangeAspect="1"/>
-            </wp:cNvGraphicFramePr>
-            <a:graphic xmlns:a="http://schemas.openxmlformats.org/drawingml/2006/main">
-              <a:graphicData uri="http://schemas.openxmlformats.org/drawingml/2006/picture">
-                <pic:pic xmlns:pic="http://schemas.openxmlformats.org/drawingml/2006/picture">
-                  <pic:nvPicPr>
-                    <pic:cNvPr id="2" name="Picture 2" descr="Text&#10;&#10;Description automatically generated with low confidence"/>
-                    <pic:cNvPicPr/>
-                  </pic:nvPicPr>
-                  <pic:blipFill>
-                    <a:blip r:embed="rId6"/>
-                    <a:stretch>
-                      <a:fillRect/>
-                    </a:stretch>
-                  </pic:blipFill>
-                  <pic:spPr>
-                    <a:xfrm>
-                      <a:off x="0" y="0"/>
-                      <a:ext cx="8863330" cy="1882140"/>
-                    </a:xfrm>
-                    <a:prstGeom prst="rect">
-                      <a:avLst/>
-                    </a:prstGeom>
-                  </pic:spPr>
-                </pic:pic>
-              </a:graphicData>
-            </a:graphic>
-          </wp:inline>
-        </w:drawing>
-      </w:r>
-    </w:p>
-    <w:p>
-      <w:pPr>
-        <w:tabs>
-          <w:tab w:val="left" w:pos="1455"/>
-        </w:tabs>
-        <w:rPr>
-          <w:b/>
-          <w:bCs/>
-          <w:sz w:val="32"/>
-          <w:szCs w:val="32"/>
-        </w:rPr>
-      </w:pPr>
-    </w:p>
-    <w:p>
-      <w:pPr>
-        <w:tabs>
-          <w:tab w:val="left" w:pos="1455"/>
-        </w:tabs>
-        <w:rPr>
-          <w:b/>
-          <w:bCs/>
-          <w:sz w:val="32"/>
-          <w:szCs w:val="32"/>
-        </w:rPr>
-      </w:pPr>
-      <w:r>
-        <w:rPr>
-          <w:b/>
-          <w:bCs/>
-          <w:sz w:val="32"/>
-          <w:szCs w:val="32"/>
-        </w:rPr>
-        <w:lastRenderedPageBreak/>
-        <w:t>S-2: Account Update</w:t>
-      </w:r>
-    </w:p>
-    <w:p>
-      <w:pPr>
-        <w:tabs>
-          <w:tab w:val="left" w:pos="1455"/>
-        </w:tabs>
-        <w:rPr>
-          <w:b/>
-          <w:bCs/>
-          <w:sz w:val="32"/>
-          <w:szCs w:val="32"/>
-        </w:rPr>
-      </w:pPr>
-      <w:r>
-        <w:rPr>
-          <w:noProof/>
-        </w:rPr>
-        <w:drawing>
-          <wp:inline distT="0" distB="0" distL="0" distR="0" wp14:anchorId="428F8DE8" wp14:editId="3A51A18C">
-            <wp:extent cx="8863330" cy="2142490"/>
-            <wp:effectExtent l="0" t="0" r="0" b="0"/>
-            <wp:docPr id="3" name="Picture 3" descr="Diagram&#10;&#10;Description automatically generated"/>
-            <wp:cNvGraphicFramePr>
-              <a:graphicFrameLocks xmlns:a="http://schemas.openxmlformats.org/drawingml/2006/main" noChangeAspect="1"/>
-            </wp:cNvGraphicFramePr>
-            <a:graphic xmlns:a="http://schemas.openxmlformats.org/drawingml/2006/main">
-              <a:graphicData uri="http://schemas.openxmlformats.org/drawingml/2006/picture">
-                <pic:pic xmlns:pic="http://schemas.openxmlformats.org/drawingml/2006/picture">
-                  <pic:nvPicPr>
-                    <pic:cNvPr id="3" name="Picture 3" descr="Diagram&#10;&#10;Description automatically generated"/>
-                    <pic:cNvPicPr/>
-                  </pic:nvPicPr>
-                  <pic:blipFill>
-                    <a:blip r:embed="rId7"/>
-                    <a:stretch>
-                      <a:fillRect/>
-                    </a:stretch>
-                  </pic:blipFill>
-                  <pic:spPr>
-                    <a:xfrm>
-                      <a:off x="0" y="0"/>
-                      <a:ext cx="8863330" cy="2142490"/>
-                    </a:xfrm>
-                    <a:prstGeom prst="rect">
-                      <a:avLst/>
-                    </a:prstGeom>
-                  </pic:spPr>
-                </pic:pic>
-              </a:graphicData>
-            </a:graphic>
-          </wp:inline>
-        </w:drawing>
-      </w:r>
-    </w:p>
-    <w:p>
-      <w:pPr>
-        <w:tabs>
-          <w:tab w:val="left" w:pos="1455"/>
-        </w:tabs>
-        <w:rPr>
-          <w:b/>
-          <w:bCs/>
-          <w:sz w:val="32"/>
-          <w:szCs w:val="32"/>
-        </w:rPr>
-      </w:pPr>
-      <w:r>
-        <w:rPr>
-          <w:b/>
-          <w:bCs/>
-          <w:sz w:val="32"/>
-          <w:szCs w:val="32"/>
-        </w:rPr>
-        <w:t>S-3: External Revision</w:t>
-      </w:r>
-    </w:p>
-    <w:p>
-      <w:pPr>
-        <w:tabs>
-          <w:tab w:val="left" w:pos="1455"/>
-        </w:tabs>
-        <w:rPr>
-          <w:b/>
-          <w:bCs/>
-          <w:sz w:val="32"/>
-          <w:szCs w:val="32"/>
-        </w:rPr>
-      </w:pPr>
-      <w:r>
-        <w:rPr>
-          <w:noProof/>
-        </w:rPr>
-        <w:drawing>
-          <wp:inline distT="0" distB="0" distL="0" distR="0" wp14:anchorId="565B8A7C" wp14:editId="482FEC38">
-            <wp:extent cx="8863330" cy="1744345"/>
-            <wp:effectExtent l="0" t="0" r="0" b="8255"/>
-            <wp:docPr id="4" name="Picture 4" descr="Diagram&#10;&#10;Description automatically generated"/>
-            <wp:cNvGraphicFramePr>
-              <a:graphicFrameLocks xmlns:a="http://schemas.openxmlformats.org/drawingml/2006/main" noChangeAspect="1"/>
-            </wp:cNvGraphicFramePr>
-            <a:graphic xmlns:a="http://schemas.openxmlformats.org/drawingml/2006/main">
-              <a:graphicData uri="http://schemas.openxmlformats.org/drawingml/2006/picture">
-                <pic:pic xmlns:pic="http://schemas.openxmlformats.org/drawingml/2006/picture">
-                  <pic:nvPicPr>
-                    <pic:cNvPr id="4" name="Picture 4" descr="Diagram&#10;&#10;Description automatically generated"/>
-                    <pic:cNvPicPr/>
-                  </pic:nvPicPr>
-                  <pic:blipFill>
-                    <a:blip r:embed="rId8"/>
-                    <a:stretch>
-                      <a:fillRect/>
-                    </a:stretch>
-                  </pic:blipFill>
-                  <pic:spPr>
-                    <a:xfrm>
-                      <a:off x="0" y="0"/>
-                      <a:ext cx="8863330" cy="1744345"/>
-                    </a:xfrm>
-                    <a:prstGeom prst="rect">
-                      <a:avLst/>
-                    </a:prstGeom>
-                  </pic:spPr>
-                </pic:pic>
-              </a:graphicData>
-            </a:graphic>
-          </wp:inline>
-        </w:drawing>
-      </w:r>
-    </w:p>
-    <w:p>
-      <w:pPr>
-        <w:tabs>
-          <w:tab w:val="left" w:pos="1455"/>
-        </w:tabs>
-        <w:rPr>
-          <w:b/>
-          <w:bCs/>
-          <w:sz w:val="32"/>
-          <w:szCs w:val="32"/>
-        </w:rPr>
-      </w:pPr>
-    </w:p>
-    <w:p>
-      <w:pPr>
-        <w:tabs>
-          <w:tab w:val="left" w:pos="1455"/>
-        </w:tabs>
-        <w:rPr>
-          <w:b/>
-          <w:bCs/>
-          <w:sz w:val="32"/>
-          <w:szCs w:val="32"/>
-        </w:rPr>
-      </w:pPr>
-    </w:p>
-    <w:p>
-      <w:pPr>
-        <w:tabs>
-          <w:tab w:val="left" w:pos="1455"/>
-        </w:tabs>
-        <w:rPr>
-          <w:b/>
-          <w:bCs/>
-          <w:sz w:val="32"/>
-          <w:szCs w:val="32"/>
-        </w:rPr>
-      </w:pPr>
-      <w:r>
-        <w:rPr>
-          <w:b/>
-          <w:bCs/>
-          <w:sz w:val="32"/>
-          <w:szCs w:val="32"/>
-        </w:rPr>
-        <w:lastRenderedPageBreak/>
-        <w:t>E1: Assistance Request</w:t>
-      </w:r>
-    </w:p>
-    <w:p>
-      <w:pPr>
-        <w:tabs>
-          <w:tab w:val="left" w:pos="1455"/>
-        </w:tabs>
-        <w:rPr>
-          <w:b/>
-          <w:bCs/>
-          <w:sz w:val="32"/>
-          <w:szCs w:val="32"/>
-        </w:rPr>
-      </w:pPr>
-      <w:r>
-        <w:rPr>
-          <w:noProof/>
-        </w:rPr>
-        <w:drawing>
-          <wp:inline distT="0" distB="0" distL="0" distR="0" wp14:anchorId="7D0F4692" wp14:editId="4E13510A">
-            <wp:extent cx="7858125" cy="1762125"/>
-            <wp:effectExtent l="0" t="0" r="9525" b="9525"/>
-            <wp:docPr id="5" name="Picture 5" descr="Diagram&#10;&#10;Description automatically generated"/>
-            <wp:cNvGraphicFramePr>
-              <a:graphicFrameLocks xmlns:a="http://schemas.openxmlformats.org/drawingml/2006/main" noChangeAspect="1"/>
-            </wp:cNvGraphicFramePr>
-            <a:graphic xmlns:a="http://schemas.openxmlformats.org/drawingml/2006/main">
-              <a:graphicData uri="http://schemas.openxmlformats.org/drawingml/2006/picture">
-                <pic:pic xmlns:pic="http://schemas.openxmlformats.org/drawingml/2006/picture">
-                  <pic:nvPicPr>
-                    <pic:cNvPr id="5" name="Picture 5" descr="Diagram&#10;&#10;Description automatically generated"/>
-                    <pic:cNvPicPr/>
-                  </pic:nvPicPr>
-                  <pic:blipFill>
-                    <a:blip r:embed="rId9"/>
-                    <a:stretch>
-                      <a:fillRect/>
-                    </a:stretch>
-                  </pic:blipFill>
-                  <pic:spPr>
-                    <a:xfrm>
-                      <a:off x="0" y="0"/>
-                      <a:ext cx="7858125" cy="1762125"/>
-                    </a:xfrm>
-                    <a:prstGeom prst="rect">
-                      <a:avLst/>
-                    </a:prstGeom>
-                  </pic:spPr>
-                </pic:pic>
-              </a:graphicData>
-            </a:graphic>
-          </wp:inline>
-        </w:drawing>
-      </w:r>
-    </w:p>
-    <w:p>
-      <w:pPr>
-        <w:tabs>
-          <w:tab w:val="left" w:pos="1455"/>
-        </w:tabs>
-        <w:rPr>
-          <w:b/>
-          <w:bCs/>
-          <w:sz w:val="32"/>
-          <w:szCs w:val="32"/>
         </w:rPr>
       </w:pPr>
     </w:p>
@@ -3121,6 +2357,7 @@
     <w:lsdException w:name="HTML Sample" w:semiHidden="1" w:unhideWhenUsed="1"/>
     <w:lsdException w:name="HTML Typewriter" w:semiHidden="1" w:unhideWhenUsed="1"/>
     <w:lsdException w:name="HTML Variable" w:semiHidden="1" w:unhideWhenUsed="1"/>
+    <w:lsdException w:name="Normal Table" w:semiHidden="1" w:unhideWhenUsed="1"/>
     <w:lsdException w:name="annotation subject" w:semiHidden="1" w:unhideWhenUsed="1"/>
     <w:lsdException w:name="No List" w:semiHidden="1" w:unhideWhenUsed="1"/>
     <w:lsdException w:name="Outline List 1" w:semiHidden="1" w:unhideWhenUsed="1"/>
@@ -3167,8 +2404,10 @@
     <w:lsdException w:name="Table Subtle 2" w:semiHidden="1" w:unhideWhenUsed="1"/>
     <w:lsdException w:name="Table Web 1" w:semiHidden="1" w:unhideWhenUsed="1"/>
     <w:lsdException w:name="Table Web 2" w:semiHidden="1" w:unhideWhenUsed="1"/>
+    <w:lsdException w:name="Table Web 3" w:semiHidden="1" w:unhideWhenUsed="1"/>
     <w:lsdException w:name="Balloon Text" w:semiHidden="1" w:unhideWhenUsed="1"/>
     <w:lsdException w:name="Table Grid" w:uiPriority="39"/>
+    <w:lsdException w:name="Table Theme" w:semiHidden="1" w:unhideWhenUsed="1"/>
     <w:lsdException w:name="Placeholder Text" w:semiHidden="1"/>
     <w:lsdException w:name="No Spacing" w:uiPriority="1" w:qFormat="1"/>
     <w:lsdException w:name="Light Shading" w:uiPriority="60"/>

</xml_diff>